<commit_message>
Small code + Doc updates.
</commit_message>
<xml_diff>
--- a/doc/MemoriaTecnica.docx
+++ b/doc/MemoriaTecnica.docx
@@ -1071,10 +1071,7 @@
     </w:p>
     <w:p>
       <w:r>
-        <w:t>La</w:t>
-      </w:r>
-      <w:r>
-        <w:t xml:space="preserve"> parte de software en sistemas de control es crucial para el correcto funcionamiento de cualquier sistema, incluyendo drones. El algoritmo de control es la pieza central del software, ya que es el encargado de calcular la señal de control que se enviará a los actuadores para lograr que el </w:t>
+        <w:t xml:space="preserve">La parte de software en sistemas de control es crucial para el correcto funcionamiento de cualquier sistema, incluyendo drones. El algoritmo de control es la pieza central del software, ya que es el encargado de calcular la señal de control que se enviará a los actuadores para lograr que el </w:t>
       </w:r>
       <w:proofErr w:type="spellStart"/>
       <w:r>
@@ -1332,10 +1329,7 @@
       </w:r>
       <w:proofErr w:type="gramEnd"/>
       <w:r>
-        <w:t xml:space="preserve">) se encarga de leer los valores de voltaje a través del divisor de tensión y realizar los cálculos necesarios para convertir esos valores en una lectura de tensión precisa de la batería. </w:t>
-      </w:r>
-      <w:r>
-        <w:t xml:space="preserve">Conocer en todo momento la tensión de la batería es importante </w:t>
+        <w:t xml:space="preserve">) se encarga de leer los valores de voltaje a través del divisor de tensión y realizar los cálculos necesarios para convertir esos valores en una lectura de tensión precisa de la batería. Conocer en todo momento la tensión de la batería es importante </w:t>
       </w:r>
       <w:r>
         <w:t>para diferentes aspectos, como asegurarse que no agotamos la batería completamente o regular la potencia de los motores.</w:t>
@@ -1438,13 +1432,7 @@
       </w:r>
       <w:proofErr w:type="gramEnd"/>
       <w:r>
-        <w:t xml:space="preserve">) se encarga de leer los valores de </w:t>
-      </w:r>
-      <w:r>
-        <w:t xml:space="preserve">aceleración y </w:t>
-      </w:r>
-      <w:r>
-        <w:t>velocidad angular del sensor MPU6050. Para lograr esto, utiliza el protocolo I2C, que es un protocolo de comunicación serial síncrono, utilizado para interconectar circuitos integrados en un mismo circuito.</w:t>
+        <w:t>) se encarga de leer los valores de aceleración y velocidad angular del sensor MPU6050. Para lograr esto, utiliza el protocolo I2C, que es un protocolo de comunicación serial síncrono, utilizado para interconectar circuitos integrados en un mismo circuito.</w:t>
       </w:r>
     </w:p>
     <w:p>
@@ -1483,10 +1471,7 @@
       </w:r>
       <w:proofErr w:type="spellEnd"/>
       <w:r>
-        <w:t xml:space="preserve">" que facilita el acceso y comunicación con dispositivos que utilizan el protocolo I2C. La función se encarga de establecer conexión con la MPU6050, solicitar los registros correspondientes y obtener los valores de aceleración, velocidad angular y temperatura del sensor. Estos valores son </w:t>
-      </w:r>
-      <w:r>
-        <w:t>procesados posteriormente y luego son empleados en el cálculo del algoritmo de control.</w:t>
+        <w:t>" que facilita el acceso y comunicación con dispositivos que utilizan el protocolo I2C. La función se encarga de establecer conexión con la MPU6050, solicitar los registros correspondientes y obtener los valores de aceleración, velocidad angular y temperatura del sensor. Estos valores son procesados posteriormente y luego son empleados en el cálculo del algoritmo de control.</w:t>
       </w:r>
     </w:p>
     <w:p>
@@ -1525,19 +1510,7 @@
     </w:p>
     <w:p>
       <w:r>
-        <w:t>Uno de los problemas del</w:t>
-      </w:r>
-      <w:r>
-        <w:t xml:space="preserve"> BMP280 </w:t>
-      </w:r>
-      <w:r>
-        <w:t xml:space="preserve">es que </w:t>
-      </w:r>
-      <w:r>
-        <w:t xml:space="preserve">no puede proporcionar la información que necesitamos en cada ciclo de ejecución del microcontrolador, ya que este tarda más en preparar las lecturas para que puedan ser consultadas. Por lo tanto, </w:t>
-      </w:r>
-      <w:r>
-        <w:t>probando las capacidades del chip, he decidido hacer la consulta de los datos una vez cada cuatro ciclos como sigue:</w:t>
+        <w:t>Uno de los problemas del BMP280 es que no puede proporcionar la información que necesitamos en cada ciclo de ejecución del microcontrolador, ya que este tarda más en preparar las lecturas para que puedan ser consultadas. Por lo tanto, probando las capacidades del chip, he decidido hacer la consulta de los datos una vez cada cuatro ciclos como sigue:</w:t>
       </w:r>
     </w:p>
     <w:p>

</xml_diff>